<commit_message>
Updated abstract and introduction
</commit_message>
<xml_diff>
--- a/Documentation Writing/Project Report/Abstract.docx
+++ b/Documentation Writing/Project Report/Abstract.docx
@@ -5,11 +5,13 @@
     <w:p>
       <w:pPr>
         <w:rPr>
+          <w:i/>
           <w:lang w:val="en-US"/>
         </w:rPr>
       </w:pPr>
       <w:r>
         <w:rPr>
+          <w:i/>
           <w:lang w:val="en-US"/>
         </w:rPr>
         <w:t>Abstract:</w:t>
@@ -18,126 +20,388 @@
     <w:p>
       <w:pPr>
         <w:rPr>
+          <w:i/>
           <w:lang w:val="en-US"/>
         </w:rPr>
       </w:pPr>
     </w:p>
     <w:p>
       <w:pPr>
-        <w:rPr>
-          <w:lang w:val="en-US"/>
+        <w:jc w:val="center"/>
+        <w:rPr>
+          <w:i/>
+          <w:lang w:val="en-GB"/>
         </w:rPr>
       </w:pPr>
-      <w:r>
-        <w:rPr>
-          <w:lang w:val="en-US"/>
-        </w:rPr>
-        <w:t xml:space="preserve">The reason we are creating a Single User System is to help a company that deals with a large amount of data, as well as a lot of customers, to be able to modernize and automate a lot of their daily tasks. </w:t>
-      </w:r>
-      <w:r>
-        <w:rPr>
-          <w:lang w:val="en-US"/>
-        </w:rPr>
-        <w:t xml:space="preserve">The idea is to create a simple and useful application, for the company VIA Bus, that will be capable of dealing with the adding/editing/removing of reservations, tours, chauffeurs, customers and </w:t>
-      </w:r>
-      <w:r>
-        <w:rPr>
-          <w:lang w:val="en-US"/>
-        </w:rPr>
-        <w:t xml:space="preserve">passengers. The approach we took rewarded simplicity and straightforwardness. By making our GUI as user-friendly as possible, we were making sure that intensive training wasn’t required. </w:t>
-      </w:r>
-      <w:r>
-        <w:rPr>
-          <w:lang w:val="en-US"/>
-        </w:rPr>
-        <w:t xml:space="preserve">Our code is well structured and easy to maintain if needed. </w:t>
-      </w:r>
-      <w:r>
-        <w:rPr>
-          <w:lang w:val="en-US"/>
-        </w:rPr>
-        <w:t>We’ve made</w:t>
+    </w:p>
+    <w:p>
+      <w:pPr>
+        <w:rPr>
+          <w:i/>
+          <w:lang w:val="en-US"/>
+        </w:rPr>
+      </w:pPr>
+      <w:r>
+        <w:rPr>
+          <w:i/>
+        </w:rPr>
+        <w:t>This project was requested by VIA BUS company, which is a company that</w:t>
+      </w:r>
+      <w:r>
+        <w:rPr>
+          <w:i/>
+          <w:lang w:val="en-US"/>
+        </w:rPr>
+        <w:t xml:space="preserve"> provides tours</w:t>
+      </w:r>
+      <w:r>
+        <w:rPr>
+          <w:i/>
+          <w:lang w:val="en-US"/>
+        </w:rPr>
+        <w:t>(trips, journeys, bus-and-chauffeur)</w:t>
+      </w:r>
+      <w:r>
+        <w:rPr>
+          <w:i/>
+          <w:lang w:val="en-US"/>
+        </w:rPr>
+        <w:t xml:space="preserve"> and is also respon</w:t>
+      </w:r>
+      <w:r>
+        <w:rPr>
+          <w:i/>
+          <w:lang w:val="en-US"/>
+        </w:rPr>
+        <w:t xml:space="preserve">sible for the </w:t>
+      </w:r>
+      <w:r>
+        <w:rPr>
+          <w:i/>
+          <w:lang w:val="en-US"/>
+        </w:rPr>
+        <w:t xml:space="preserve">handling </w:t>
+      </w:r>
+      <w:r>
+        <w:rPr>
+          <w:i/>
+          <w:lang w:val="en-US"/>
+        </w:rPr>
+        <w:t xml:space="preserve">of </w:t>
+      </w:r>
+      <w:r>
+        <w:rPr>
+          <w:i/>
+          <w:lang w:val="en-US"/>
+        </w:rPr>
+        <w:t xml:space="preserve">the </w:t>
+      </w:r>
+      <w:r>
+        <w:rPr>
+          <w:i/>
+          <w:lang w:val="en-US"/>
+        </w:rPr>
+        <w:t>reservations</w:t>
+      </w:r>
+      <w:r>
+        <w:rPr>
+          <w:i/>
+          <w:lang w:val="en-US"/>
+        </w:rPr>
+        <w:t xml:space="preserve"> for those tours</w:t>
+      </w:r>
+      <w:r>
+        <w:rPr>
+          <w:i/>
+        </w:rPr>
+        <w:t xml:space="preserve"> </w:t>
+      </w:r>
+      <w:r>
+        <w:rPr>
+          <w:i/>
+          <w:lang w:val="en-US"/>
+        </w:rPr>
+        <w:t>and</w:t>
+      </w:r>
+      <w:r>
+        <w:rPr>
+          <w:i/>
+        </w:rPr>
+        <w:t xml:space="preserve"> thus </w:t>
+      </w:r>
+      <w:r>
+        <w:rPr>
+          <w:i/>
+          <w:lang w:val="en-US"/>
+        </w:rPr>
+        <w:t>they have to deal</w:t>
+      </w:r>
+      <w:r>
+        <w:rPr>
+          <w:i/>
+        </w:rPr>
+        <w:t xml:space="preserve"> with a large amount of data, as well as a considerable number of customers. </w:t>
+      </w:r>
+    </w:p>
+    <w:p>
+      <w:pPr>
+        <w:rPr>
+          <w:i/>
+          <w:lang w:val="en-US"/>
+        </w:rPr>
+      </w:pPr>
+      <w:r>
+        <w:rPr>
+          <w:i/>
+          <w:lang w:val="en-US"/>
+        </w:rPr>
+        <w:t>The goal of this project is to develop a system and to modernize and automate many of the company’s daily tasks.</w:t>
+      </w:r>
+      <w:r>
+        <w:rPr>
+          <w:i/>
+          <w:lang w:val="en-US"/>
+        </w:rPr>
+        <w:t xml:space="preserve"> This could be achieved by </w:t>
+      </w:r>
+      <w:r>
+        <w:rPr>
+          <w:i/>
+        </w:rPr>
+        <w:t>creating</w:t>
+      </w:r>
+      <w:r>
+        <w:rPr>
+          <w:i/>
+        </w:rPr>
+        <w:t xml:space="preserve"> a simple and useful </w:t>
+      </w:r>
+      <w:r>
+        <w:rPr>
+          <w:i/>
+          <w:lang w:val="en-US"/>
+        </w:rPr>
+        <w:t>Single User System</w:t>
+      </w:r>
+      <w:r>
+        <w:rPr>
+          <w:i/>
+        </w:rPr>
+        <w:t xml:space="preserve">, for the company VIA </w:t>
+      </w:r>
+      <w:r>
+        <w:rPr>
+          <w:i/>
+          <w:lang w:val="en-US"/>
+        </w:rPr>
+        <w:t>BUS</w:t>
+      </w:r>
+      <w:r>
+        <w:rPr>
+          <w:i/>
+        </w:rPr>
+        <w:t>, that will be capable of dealing with the adding/editing/removing of reservations, tours, chauffeurs, customers and passengers. The approach we took</w:t>
+      </w:r>
+      <w:r>
+        <w:rPr>
+          <w:i/>
+          <w:lang w:val="en-US"/>
+        </w:rPr>
+        <w:t xml:space="preserve"> was to implement all th</w:t>
       </w:r>
       <w:bookmarkStart w:id="0" w:name="_GoBack"/>
       <w:bookmarkEnd w:id="0"/>
       <w:r>
         <w:rPr>
-          <w:lang w:val="en-US"/>
-        </w:rPr>
-        <w:t xml:space="preserve"> a very easy to get into</w:t>
-      </w:r>
-      <w:r>
-        <w:rPr>
-          <w:lang w:val="en-US"/>
-        </w:rPr>
-        <w:t xml:space="preserve"> system</w:t>
-      </w:r>
-      <w:r>
-        <w:rPr>
-          <w:lang w:val="en-US"/>
-        </w:rPr>
-        <w:t xml:space="preserve"> that even though lacks immense </w:t>
-      </w:r>
-      <w:r>
-        <w:rPr>
-          <w:lang w:val="en-US"/>
-        </w:rPr>
-        <w:t xml:space="preserve">depth, </w:t>
-      </w:r>
-      <w:r>
-        <w:rPr>
-          <w:lang w:val="en-US"/>
-        </w:rPr>
-        <w:t xml:space="preserve">it </w:t>
-      </w:r>
-      <w:r>
-        <w:rPr>
-          <w:lang w:val="en-US"/>
-        </w:rPr>
-        <w:t xml:space="preserve">still </w:t>
-      </w:r>
-      <w:r>
-        <w:rPr>
-          <w:lang w:val="en-US"/>
-        </w:rPr>
-        <w:t>handles</w:t>
-      </w:r>
-      <w:r>
-        <w:rPr>
-          <w:lang w:val="en-US"/>
-        </w:rPr>
-        <w:t xml:space="preserve"> all the necessary </w:t>
-      </w:r>
-      <w:r>
-        <w:rPr>
-          <w:lang w:val="en-US"/>
-        </w:rPr>
-        <w:t>requirements well.</w:t>
-      </w:r>
-      <w:r>
-        <w:rPr>
-          <w:lang w:val="en-US"/>
-        </w:rPr>
-        <w:t xml:space="preserve"> Overall, the system </w:t>
-      </w:r>
-      <w:r>
-        <w:rPr>
-          <w:lang w:val="en-US"/>
-        </w:rPr>
-        <w:t>is not</w:t>
-      </w:r>
-      <w:r>
-        <w:rPr>
-          <w:lang w:val="en-US"/>
-        </w:rPr>
-        <w:t xml:space="preserve"> something</w:t>
-      </w:r>
-      <w:r>
-        <w:rPr>
-          <w:lang w:val="en-US"/>
-        </w:rPr>
-        <w:t xml:space="preserve"> revolutionary, but instead our approach of taking several tasks and putting them in an environment where they are easy to perform and can save a lot of manual work.</w:t>
-      </w:r>
+          <w:i/>
+          <w:lang w:val="en-US"/>
+        </w:rPr>
+        <w:t>e necessary requirements as well as the priority Use Case</w:t>
+      </w:r>
+      <w:r>
+        <w:rPr>
+          <w:i/>
+          <w:lang w:val="en-US"/>
+        </w:rPr>
+        <w:t>s</w:t>
+      </w:r>
+      <w:r>
+        <w:rPr>
+          <w:i/>
+        </w:rPr>
+        <w:t xml:space="preserve">. </w:t>
+      </w:r>
+      <w:r>
+        <w:rPr>
+          <w:i/>
+          <w:lang w:val="en-US"/>
+        </w:rPr>
+        <w:t xml:space="preserve">The design of our GUI was made with the prior knowledge that </w:t>
+      </w:r>
+      <w:r>
+        <w:rPr>
+          <w:i/>
+          <w:lang w:val="en-US"/>
+        </w:rPr>
+        <w:t xml:space="preserve">it won’t be used by </w:t>
+      </w:r>
+      <w:r>
+        <w:rPr>
+          <w:i/>
+          <w:lang w:val="en-US"/>
+        </w:rPr>
+        <w:t>tech-savvy</w:t>
+      </w:r>
+      <w:r>
+        <w:rPr>
+          <w:i/>
+          <w:lang w:val="en-US"/>
+        </w:rPr>
+        <w:t xml:space="preserve"> people</w:t>
+      </w:r>
+      <w:r>
+        <w:rPr>
+          <w:i/>
+          <w:lang w:val="en-US"/>
+        </w:rPr>
+        <w:t xml:space="preserve"> and t</w:t>
+      </w:r>
+      <w:r>
+        <w:rPr>
+          <w:i/>
+          <w:lang w:val="en-US"/>
+        </w:rPr>
+        <w:t>hus</w:t>
+      </w:r>
+      <w:r>
+        <w:rPr>
+          <w:i/>
+          <w:lang w:val="en-US"/>
+        </w:rPr>
+        <w:t xml:space="preserve"> the interface was mostly made of different tabs, panels and but</w:t>
+      </w:r>
+      <w:r>
+        <w:rPr>
+          <w:i/>
+          <w:lang w:val="en-US"/>
+        </w:rPr>
+        <w:t>t</w:t>
+      </w:r>
+      <w:r>
+        <w:rPr>
+          <w:i/>
+          <w:lang w:val="en-US"/>
+        </w:rPr>
+        <w:t>ons</w:t>
+      </w:r>
+      <w:r>
+        <w:rPr>
+          <w:i/>
+          <w:lang w:val="en-US"/>
+        </w:rPr>
+        <w:t xml:space="preserve"> and other familiar elements to the average computer user</w:t>
+      </w:r>
+      <w:r>
+        <w:rPr>
+          <w:i/>
+          <w:lang w:val="en-US"/>
+        </w:rPr>
+        <w:t xml:space="preserve">. The structure of our code is the following – </w:t>
+      </w:r>
+      <w:r>
+        <w:rPr>
+          <w:i/>
+          <w:lang w:val="en-US"/>
+        </w:rPr>
+        <w:t xml:space="preserve">several </w:t>
+      </w:r>
+      <w:r>
+        <w:rPr>
+          <w:i/>
+          <w:lang w:val="en-US"/>
+        </w:rPr>
+        <w:t xml:space="preserve">separate </w:t>
+      </w:r>
+      <w:r>
+        <w:rPr>
+          <w:i/>
+          <w:lang w:val="en-US"/>
+        </w:rPr>
+        <w:t>classes</w:t>
+      </w:r>
+      <w:r>
+        <w:rPr>
+          <w:i/>
+          <w:lang w:val="en-US"/>
+        </w:rPr>
+        <w:t xml:space="preserve"> whose methods are combined in the GUI class inside the main</w:t>
+      </w:r>
+      <w:r>
+        <w:rPr>
+          <w:i/>
+          <w:lang w:val="en-US"/>
+        </w:rPr>
+        <w:t xml:space="preserve"> method, where we have our GUI and functionality implementation.</w:t>
+      </w:r>
+      <w:r>
+        <w:rPr>
+          <w:i/>
+        </w:rPr>
+        <w:t xml:space="preserve"> </w:t>
+      </w:r>
+      <w:r>
+        <w:rPr>
+          <w:i/>
+          <w:lang w:val="en-US"/>
+        </w:rPr>
+        <w:t>We ended up creating a way to deal with all of the tasks that the company asked for, however the implementation is not perfect. A lot of our code can be further edited and optimized and the same holds true for our interface design.</w:t>
+      </w:r>
+      <w:r>
+        <w:rPr>
+          <w:i/>
+          <w:lang w:val="en-US"/>
+        </w:rPr>
+        <w:t xml:space="preserve"> </w:t>
+      </w:r>
+      <w:r>
+        <w:rPr>
+          <w:i/>
+        </w:rPr>
+        <w:t xml:space="preserve"> </w:t>
+      </w:r>
+      <w:r>
+        <w:rPr>
+          <w:i/>
+          <w:lang w:val="en-US"/>
+        </w:rPr>
+        <w:t xml:space="preserve">Overall, this system is </w:t>
+      </w:r>
+      <w:r>
+        <w:rPr>
+          <w:i/>
+        </w:rPr>
+        <w:t>not something revolutionary, but instead our approach of taking several tasks and putting them in an</w:t>
+      </w:r>
+      <w:r>
+        <w:rPr>
+          <w:i/>
+        </w:rPr>
+        <w:t xml:space="preserve"> environment where they are easier</w:t>
+      </w:r>
+      <w:r>
+        <w:rPr>
+          <w:i/>
+        </w:rPr>
+        <w:t xml:space="preserve"> to perform and can save a lot of manual work.</w:t>
+      </w:r>
+    </w:p>
+    <w:p>
+      <w:pPr>
+        <w:rPr>
+          <w:i/>
+          <w:lang w:val="en-US"/>
+        </w:rPr>
+      </w:pPr>
     </w:p>
     <w:sectPr>
       <w:pgSz w:w="11906" w:h="16838"/>
@@ -171,7 +435,9 @@
     <w:lsdException w:name="heading 7" w:semiHidden="1" w:unhideWhenUsed="1" w:qFormat="1"/>
     <w:lsdException w:name="heading 8" w:semiHidden="1" w:unhideWhenUsed="1" w:qFormat="1"/>
     <w:lsdException w:name="heading 9" w:semiHidden="1" w:unhideWhenUsed="1" w:qFormat="1"/>
+    <w:lsdException w:name="annotation text" w:uiPriority="99"/>
     <w:lsdException w:name="caption" w:semiHidden="1" w:unhideWhenUsed="1" w:qFormat="1"/>
+    <w:lsdException w:name="annotation reference" w:uiPriority="99"/>
     <w:lsdException w:name="Title" w:qFormat="1"/>
     <w:lsdException w:name="Subtitle" w:qFormat="1"/>
     <w:lsdException w:name="Strong" w:qFormat="1"/>
@@ -477,6 +743,70 @@
     <w:semiHidden/>
     <w:unhideWhenUsed/>
   </w:style>
+  <w:style w:type="character" w:styleId="CommentReference">
+    <w:name w:val="annotation reference"/>
+    <w:basedOn w:val="DefaultParagraphFont"/>
+    <w:uiPriority w:val="99"/>
+    <w:unhideWhenUsed/>
+    <w:rsid w:val="00DE6871"/>
+    <w:rPr>
+      <w:sz w:val="16"/>
+      <w:szCs w:val="16"/>
+    </w:rPr>
+  </w:style>
+  <w:style w:type="paragraph" w:styleId="CommentText">
+    <w:name w:val="annotation text"/>
+    <w:basedOn w:val="Normal"/>
+    <w:link w:val="CommentTextChar"/>
+    <w:uiPriority w:val="99"/>
+    <w:unhideWhenUsed/>
+    <w:rsid w:val="00DE6871"/>
+    <w:pPr>
+      <w:spacing w:after="200"/>
+    </w:pPr>
+    <w:rPr>
+      <w:rFonts w:asciiTheme="minorHAnsi" w:eastAsiaTheme="minorEastAsia" w:hAnsiTheme="minorHAnsi" w:cstheme="minorBidi"/>
+      <w:sz w:val="20"/>
+      <w:szCs w:val="20"/>
+      <w:lang w:val="en-US" w:eastAsia="en-US"/>
+    </w:rPr>
+  </w:style>
+  <w:style w:type="character" w:customStyle="1" w:styleId="CommentTextChar">
+    <w:name w:val="Comment Text Char"/>
+    <w:basedOn w:val="DefaultParagraphFont"/>
+    <w:link w:val="CommentText"/>
+    <w:uiPriority w:val="99"/>
+    <w:rsid w:val="00DE6871"/>
+    <w:rPr>
+      <w:rFonts w:asciiTheme="minorHAnsi" w:eastAsiaTheme="minorEastAsia" w:hAnsiTheme="minorHAnsi" w:cstheme="minorBidi"/>
+      <w:lang w:val="en-US" w:eastAsia="en-US"/>
+    </w:rPr>
+  </w:style>
+  <w:style w:type="paragraph" w:styleId="BalloonText">
+    <w:name w:val="Balloon Text"/>
+    <w:basedOn w:val="Normal"/>
+    <w:link w:val="BalloonTextChar"/>
+    <w:semiHidden/>
+    <w:unhideWhenUsed/>
+    <w:rsid w:val="00DE6871"/>
+    <w:rPr>
+      <w:rFonts w:ascii="Segoe UI" w:hAnsi="Segoe UI" w:cs="Segoe UI"/>
+      <w:sz w:val="18"/>
+      <w:szCs w:val="18"/>
+    </w:rPr>
+  </w:style>
+  <w:style w:type="character" w:customStyle="1" w:styleId="BalloonTextChar">
+    <w:name w:val="Balloon Text Char"/>
+    <w:basedOn w:val="DefaultParagraphFont"/>
+    <w:link w:val="BalloonText"/>
+    <w:semiHidden/>
+    <w:rsid w:val="00DE6871"/>
+    <w:rPr>
+      <w:rFonts w:ascii="Segoe UI" w:hAnsi="Segoe UI" w:cs="Segoe UI"/>
+      <w:sz w:val="18"/>
+      <w:szCs w:val="18"/>
+    </w:rPr>
+  </w:style>
 </w:styles>
 </file>
 

</xml_diff>